<commit_message>
Font size settings for popup and banner. Tags options at the Admin panel
</commit_message>
<xml_diff>
--- a/email_kiküldéshez (1).docx
+++ b/email_kiküldéshez (1).docx
@@ -3,7 +3,6 @@
 <w:document xmlns:wpc="http://schemas.microsoft.com/office/word/2010/wordprocessingCanvas" xmlns:cx="http://schemas.microsoft.com/office/drawing/2014/chartex" xmlns:cx1="http://schemas.microsoft.com/office/drawing/2015/9/8/chartex" xmlns:cx2="http://schemas.microsoft.com/office/drawing/2015/10/21/chartex" xmlns:cx3="http://schemas.microsoft.com/office/drawing/2016/5/9/chartex" xmlns:cx4="http://schemas.microsoft.com/office/drawing/2016/5/10/chartex" xmlns:cx5="http://schemas.microsoft.com/office/drawing/2016/5/11/chartex" xmlns:cx6="http://schemas.microsoft.com/office/drawing/2016/5/12/chartex" xmlns:cx7="http://schemas.microsoft.com/office/drawing/2016/5/13/chartex" xmlns:cx8="http://schemas.microsoft.com/office/drawing/2016/5/14/chartex" xmlns:mc="http://schemas.openxmlformats.org/markup-compatibility/2006" xmlns:aink="http://schemas.microsoft.com/office/drawing/2016/ink" xmlns:am3d="http://schemas.microsoft.com/office/drawing/2017/model3d" xmlns:o="urn:schemas-microsoft-com:office:office" xmlns:r="http://schemas.openxmlformats.org/officeDocument/2006/relationships" xmlns:m="http://schemas.openxmlformats.org/officeDocument/2006/math" xmlns:v="urn:schemas-microsoft-com:vml" xmlns:wp14="http://schemas.microsoft.com/office/word/2010/wordprocessingDrawing" xmlns:wp="http://schemas.openxmlformats.org/drawingml/2006/wordprocessingDrawing" xmlns:w10="urn:schemas-microsoft-com:office:word" xmlns:w="http://schemas.openxmlformats.org/wordprocessingml/2006/main" xmlns:w14="http://schemas.microsoft.com/office/word/2010/wordml" xmlns:w15="http://schemas.microsoft.com/office/word/2012/wordml" xmlns:w16cid="http://schemas.microsoft.com/office/word/2016/wordml/cid" xmlns:w16se="http://schemas.microsoft.com/office/word/2015/wordml/symex" xmlns:wpg="http://schemas.microsoft.com/office/word/2010/wordprocessingGroup" xmlns:wpi="http://schemas.microsoft.com/office/word/2010/wordprocessingInk" xmlns:wne="http://schemas.microsoft.com/office/word/2006/wordml" xmlns:wps="http://schemas.microsoft.com/office/word/2010/wordprocessingShape" mc:Ignorable="w14 w15 w16se w16cid wp14">
   <w:body>
     <w:p>
-      <w:proofErr w:type="gramStart"/>
       <w:r>
         <w:t>.</w:t>
       </w:r>
@@ -12,7 +11,6 @@
         <w:t>env</w:t>
       </w:r>
       <w:proofErr w:type="spellEnd"/>
-      <w:proofErr w:type="gramEnd"/>
     </w:p>
     <w:p/>
     <w:p>
@@ -200,7 +198,7 @@
           <w:szCs w:val="21"/>
           <w:lang w:eastAsia="hu-HU"/>
         </w:rPr>
-        <w:t>lprjzueinnihmwcj</w:t>
+        <w:t>feclrxalktepnprr</w:t>
       </w:r>
       <w:proofErr w:type="spellEnd"/>
     </w:p>
@@ -748,7 +746,6 @@
         <w:t xml:space="preserve"> =&gt; </w:t>
       </w:r>
       <w:proofErr w:type="spellStart"/>
-      <w:proofErr w:type="gramStart"/>
       <w:r>
         <w:rPr>
           <w:rFonts w:ascii="Consolas" w:eastAsia="Times New Roman" w:hAnsi="Consolas" w:cs="Times New Roman"/>
@@ -770,7 +767,6 @@
         </w:rPr>
         <w:t>(</w:t>
       </w:r>
-      <w:proofErr w:type="gramEnd"/>
       <w:r>
         <w:rPr>
           <w:rFonts w:ascii="Consolas" w:eastAsia="Times New Roman" w:hAnsi="Consolas" w:cs="Times New Roman"/>
@@ -855,7 +851,6 @@
         <w:t xml:space="preserve"> =&gt; </w:t>
       </w:r>
       <w:proofErr w:type="spellStart"/>
-      <w:proofErr w:type="gramStart"/>
       <w:r>
         <w:rPr>
           <w:rFonts w:ascii="Consolas" w:eastAsia="Times New Roman" w:hAnsi="Consolas" w:cs="Times New Roman"/>
@@ -877,7 +872,6 @@
         </w:rPr>
         <w:t>(</w:t>
       </w:r>
-      <w:proofErr w:type="gramEnd"/>
       <w:r>
         <w:rPr>
           <w:rFonts w:ascii="Consolas" w:eastAsia="Times New Roman" w:hAnsi="Consolas" w:cs="Times New Roman"/>
@@ -984,7 +978,6 @@
         <w:t xml:space="preserve"> =&gt; </w:t>
       </w:r>
       <w:proofErr w:type="spellStart"/>
-      <w:proofErr w:type="gramStart"/>
       <w:r>
         <w:rPr>
           <w:rFonts w:ascii="Consolas" w:eastAsia="Times New Roman" w:hAnsi="Consolas" w:cs="Times New Roman"/>
@@ -1006,7 +999,6 @@
         </w:rPr>
         <w:t>(</w:t>
       </w:r>
-      <w:proofErr w:type="gramEnd"/>
       <w:r>
         <w:rPr>
           <w:rFonts w:ascii="Consolas" w:eastAsia="Times New Roman" w:hAnsi="Consolas" w:cs="Times New Roman"/>
@@ -1135,7 +1127,6 @@
         <w:t xml:space="preserve"> =&gt; </w:t>
       </w:r>
       <w:proofErr w:type="spellStart"/>
-      <w:proofErr w:type="gramStart"/>
       <w:r>
         <w:rPr>
           <w:rFonts w:ascii="Consolas" w:eastAsia="Times New Roman" w:hAnsi="Consolas" w:cs="Times New Roman"/>
@@ -1157,7 +1148,6 @@
         </w:rPr>
         <w:t>(</w:t>
       </w:r>
-      <w:proofErr w:type="gramEnd"/>
       <w:r>
         <w:rPr>
           <w:rFonts w:ascii="Consolas" w:eastAsia="Times New Roman" w:hAnsi="Consolas" w:cs="Times New Roman"/>
@@ -1264,7 +1254,6 @@
         <w:t xml:space="preserve"> =&gt; </w:t>
       </w:r>
       <w:proofErr w:type="spellStart"/>
-      <w:proofErr w:type="gramStart"/>
       <w:r>
         <w:rPr>
           <w:rFonts w:ascii="Consolas" w:eastAsia="Times New Roman" w:hAnsi="Consolas" w:cs="Times New Roman"/>
@@ -1286,7 +1275,6 @@
         </w:rPr>
         <w:t>(</w:t>
       </w:r>
-      <w:proofErr w:type="gramEnd"/>
       <w:r>
         <w:rPr>
           <w:rFonts w:ascii="Consolas" w:eastAsia="Times New Roman" w:hAnsi="Consolas" w:cs="Times New Roman"/>
@@ -1307,640 +1295,626 @@
         </w:rPr>
         <w:t xml:space="preserve">, </w:t>
       </w:r>
-      <w:r>
-        <w:rPr>
-          <w:rFonts w:ascii="Consolas" w:eastAsia="Times New Roman" w:hAnsi="Consolas" w:cs="Times New Roman"/>
-          <w:color w:val="CE9178"/>
-          <w:sz w:val="21"/>
-          <w:szCs w:val="21"/>
-          <w:lang w:eastAsia="hu-HU"/>
-        </w:rPr>
-        <w:t>'</w:t>
-      </w:r>
-      <w:proofErr w:type="spellStart"/>
-      <w:r>
-        <w:rPr>
-          <w:rFonts w:ascii="Consolas" w:eastAsia="Times New Roman" w:hAnsi="Consolas" w:cs="Times New Roman"/>
-          <w:color w:val="CE9178"/>
-          <w:sz w:val="21"/>
-          <w:szCs w:val="21"/>
-          <w:lang w:eastAsia="hu-HU"/>
-        </w:rPr>
-        <w:t>lprjzueinnihmwcj</w:t>
-      </w:r>
-      <w:proofErr w:type="spellEnd"/>
-      <w:r>
-        <w:rPr>
-          <w:rFonts w:ascii="Consolas" w:eastAsia="Times New Roman" w:hAnsi="Consolas" w:cs="Times New Roman"/>
-          <w:color w:val="CE9178"/>
-          <w:sz w:val="21"/>
-          <w:szCs w:val="21"/>
-          <w:lang w:eastAsia="hu-HU"/>
-        </w:rPr>
-        <w:t>'</w:t>
-      </w:r>
-      <w:r>
-        <w:rPr>
-          <w:rFonts w:ascii="Consolas" w:eastAsia="Times New Roman" w:hAnsi="Consolas" w:cs="Times New Roman"/>
-          <w:color w:val="D4D4D4"/>
-          <w:sz w:val="21"/>
-          <w:szCs w:val="21"/>
-          <w:lang w:eastAsia="hu-HU"/>
-        </w:rPr>
-        <w:t>),</w:t>
-      </w:r>
-    </w:p>
-    <w:p>
-      <w:pPr>
-        <w:shd w:val="clear" w:color="auto" w:fill="1F1F1F"/>
-        <w:spacing w:after="0" w:line="285" w:lineRule="atLeast"/>
-        <w:rPr>
-          <w:rFonts w:ascii="Consolas" w:eastAsia="Times New Roman" w:hAnsi="Consolas" w:cs="Times New Roman"/>
-          <w:color w:val="CCCCCC"/>
-          <w:sz w:val="21"/>
-          <w:szCs w:val="21"/>
-          <w:lang w:eastAsia="hu-HU"/>
-        </w:rPr>
-      </w:pPr>
-      <w:r>
-        <w:rPr>
-          <w:rFonts w:ascii="Consolas" w:eastAsia="Times New Roman" w:hAnsi="Consolas" w:cs="Times New Roman"/>
-          <w:color w:val="D4D4D4"/>
-          <w:sz w:val="21"/>
-          <w:szCs w:val="21"/>
-          <w:lang w:eastAsia="hu-HU"/>
-        </w:rPr>
-        <w:t xml:space="preserve">            </w:t>
-      </w:r>
-      <w:r>
-        <w:rPr>
-          <w:rFonts w:ascii="Consolas" w:eastAsia="Times New Roman" w:hAnsi="Consolas" w:cs="Times New Roman"/>
-          <w:color w:val="CE9178"/>
-          <w:sz w:val="21"/>
-          <w:szCs w:val="21"/>
-          <w:lang w:eastAsia="hu-HU"/>
-        </w:rPr>
-        <w:t>'</w:t>
-      </w:r>
-      <w:proofErr w:type="spellStart"/>
-      <w:r>
-        <w:rPr>
-          <w:rFonts w:ascii="Consolas" w:eastAsia="Times New Roman" w:hAnsi="Consolas" w:cs="Times New Roman"/>
-          <w:color w:val="CE9178"/>
-          <w:sz w:val="21"/>
-          <w:szCs w:val="21"/>
-          <w:lang w:eastAsia="hu-HU"/>
-        </w:rPr>
-        <w:t>timeout</w:t>
-      </w:r>
-      <w:proofErr w:type="spellEnd"/>
-      <w:r>
-        <w:rPr>
-          <w:rFonts w:ascii="Consolas" w:eastAsia="Times New Roman" w:hAnsi="Consolas" w:cs="Times New Roman"/>
-          <w:color w:val="CE9178"/>
-          <w:sz w:val="21"/>
-          <w:szCs w:val="21"/>
-          <w:lang w:eastAsia="hu-HU"/>
-        </w:rPr>
-        <w:t>'</w:t>
-      </w:r>
-      <w:r>
-        <w:rPr>
-          <w:rFonts w:ascii="Consolas" w:eastAsia="Times New Roman" w:hAnsi="Consolas" w:cs="Times New Roman"/>
-          <w:color w:val="D4D4D4"/>
-          <w:sz w:val="21"/>
-          <w:szCs w:val="21"/>
-          <w:lang w:eastAsia="hu-HU"/>
-        </w:rPr>
-        <w:t xml:space="preserve"> =&gt; </w:t>
-      </w:r>
-      <w:r>
-        <w:rPr>
-          <w:rFonts w:ascii="Consolas" w:eastAsia="Times New Roman" w:hAnsi="Consolas" w:cs="Times New Roman"/>
-          <w:color w:val="569CD6"/>
-          <w:sz w:val="21"/>
-          <w:szCs w:val="21"/>
-          <w:lang w:eastAsia="hu-HU"/>
-        </w:rPr>
-        <w:t>null</w:t>
-      </w:r>
-      <w:r>
-        <w:rPr>
-          <w:rFonts w:ascii="Consolas" w:eastAsia="Times New Roman" w:hAnsi="Consolas" w:cs="Times New Roman"/>
-          <w:color w:val="D4D4D4"/>
-          <w:sz w:val="21"/>
-          <w:szCs w:val="21"/>
-          <w:lang w:eastAsia="hu-HU"/>
-        </w:rPr>
-        <w:t>,</w:t>
-      </w:r>
-    </w:p>
-    <w:p>
-      <w:pPr>
-        <w:shd w:val="clear" w:color="auto" w:fill="1F1F1F"/>
-        <w:spacing w:after="0" w:line="285" w:lineRule="atLeast"/>
-        <w:rPr>
-          <w:rFonts w:ascii="Consolas" w:eastAsia="Times New Roman" w:hAnsi="Consolas" w:cs="Times New Roman"/>
-          <w:color w:val="CCCCCC"/>
-          <w:sz w:val="21"/>
-          <w:szCs w:val="21"/>
-          <w:lang w:eastAsia="hu-HU"/>
-        </w:rPr>
-      </w:pPr>
-      <w:r>
-        <w:rPr>
-          <w:rFonts w:ascii="Consolas" w:eastAsia="Times New Roman" w:hAnsi="Consolas" w:cs="Times New Roman"/>
-          <w:color w:val="D4D4D4"/>
-          <w:sz w:val="21"/>
-          <w:szCs w:val="21"/>
-          <w:lang w:eastAsia="hu-HU"/>
-        </w:rPr>
-        <w:t xml:space="preserve">            </w:t>
-      </w:r>
-      <w:r>
-        <w:rPr>
-          <w:rFonts w:ascii="Consolas" w:eastAsia="Times New Roman" w:hAnsi="Consolas" w:cs="Times New Roman"/>
-          <w:color w:val="CE9178"/>
-          <w:sz w:val="21"/>
-          <w:szCs w:val="21"/>
-          <w:lang w:eastAsia="hu-HU"/>
-        </w:rPr>
-        <w:t>'</w:t>
-      </w:r>
-      <w:proofErr w:type="spellStart"/>
-      <w:r>
-        <w:rPr>
-          <w:rFonts w:ascii="Consolas" w:eastAsia="Times New Roman" w:hAnsi="Consolas" w:cs="Times New Roman"/>
-          <w:color w:val="CE9178"/>
-          <w:sz w:val="21"/>
-          <w:szCs w:val="21"/>
-          <w:lang w:eastAsia="hu-HU"/>
-        </w:rPr>
-        <w:t>local_domain</w:t>
-      </w:r>
-      <w:proofErr w:type="spellEnd"/>
-      <w:r>
-        <w:rPr>
-          <w:rFonts w:ascii="Consolas" w:eastAsia="Times New Roman" w:hAnsi="Consolas" w:cs="Times New Roman"/>
-          <w:color w:val="CE9178"/>
-          <w:sz w:val="21"/>
-          <w:szCs w:val="21"/>
-          <w:lang w:eastAsia="hu-HU"/>
-        </w:rPr>
-        <w:t>'</w:t>
-      </w:r>
-      <w:r>
-        <w:rPr>
-          <w:rFonts w:ascii="Consolas" w:eastAsia="Times New Roman" w:hAnsi="Consolas" w:cs="Times New Roman"/>
-          <w:color w:val="D4D4D4"/>
-          <w:sz w:val="21"/>
-          <w:szCs w:val="21"/>
-          <w:lang w:eastAsia="hu-HU"/>
-        </w:rPr>
-        <w:t xml:space="preserve"> =&gt; </w:t>
-      </w:r>
-      <w:proofErr w:type="spellStart"/>
-      <w:r>
-        <w:rPr>
-          <w:rFonts w:ascii="Consolas" w:eastAsia="Times New Roman" w:hAnsi="Consolas" w:cs="Times New Roman"/>
-          <w:color w:val="DCDCAA"/>
-          <w:sz w:val="21"/>
-          <w:szCs w:val="21"/>
-          <w:lang w:eastAsia="hu-HU"/>
-        </w:rPr>
-        <w:t>env</w:t>
-      </w:r>
-      <w:proofErr w:type="spellEnd"/>
-      <w:r>
-        <w:rPr>
-          <w:rFonts w:ascii="Consolas" w:eastAsia="Times New Roman" w:hAnsi="Consolas" w:cs="Times New Roman"/>
-          <w:color w:val="D4D4D4"/>
-          <w:sz w:val="21"/>
-          <w:szCs w:val="21"/>
-          <w:lang w:eastAsia="hu-HU"/>
-        </w:rPr>
-        <w:t>(</w:t>
-      </w:r>
-      <w:r>
-        <w:rPr>
-          <w:rFonts w:ascii="Consolas" w:eastAsia="Times New Roman" w:hAnsi="Consolas" w:cs="Times New Roman"/>
-          <w:color w:val="CE9178"/>
-          <w:sz w:val="21"/>
-          <w:szCs w:val="21"/>
-          <w:lang w:eastAsia="hu-HU"/>
-        </w:rPr>
-        <w:t>'MAIL_EHLO_DOMAIN'</w:t>
-      </w:r>
-      <w:r>
-        <w:rPr>
-          <w:rFonts w:ascii="Consolas" w:eastAsia="Times New Roman" w:hAnsi="Consolas" w:cs="Times New Roman"/>
-          <w:color w:val="D4D4D4"/>
-          <w:sz w:val="21"/>
-          <w:szCs w:val="21"/>
-          <w:lang w:eastAsia="hu-HU"/>
-        </w:rPr>
-        <w:t>),</w:t>
-      </w:r>
-    </w:p>
-    <w:p>
-      <w:pPr>
-        <w:shd w:val="clear" w:color="auto" w:fill="1F1F1F"/>
-        <w:spacing w:after="0" w:line="285" w:lineRule="atLeast"/>
-        <w:rPr>
-          <w:rFonts w:ascii="Consolas" w:eastAsia="Times New Roman" w:hAnsi="Consolas" w:cs="Times New Roman"/>
-          <w:color w:val="D4D4D4"/>
-          <w:sz w:val="21"/>
-          <w:szCs w:val="21"/>
-          <w:lang w:eastAsia="hu-HU"/>
-        </w:rPr>
-      </w:pPr>
-      <w:r>
-        <w:rPr>
-          <w:rFonts w:ascii="Consolas" w:eastAsia="Times New Roman" w:hAnsi="Consolas" w:cs="Times New Roman"/>
-          <w:color w:val="D4D4D4"/>
-          <w:sz w:val="21"/>
-          <w:szCs w:val="21"/>
-          <w:lang w:eastAsia="hu-HU"/>
-        </w:rPr>
-        <w:t>        ],</w:t>
-      </w:r>
-    </w:p>
-    <w:p>
-      <w:pPr>
-        <w:shd w:val="clear" w:color="auto" w:fill="1F1F1F"/>
-        <w:spacing w:after="0" w:line="285" w:lineRule="atLeast"/>
-        <w:rPr>
-          <w:rFonts w:ascii="Consolas" w:eastAsia="Times New Roman" w:hAnsi="Consolas" w:cs="Times New Roman"/>
-          <w:color w:val="CCCCCC"/>
-          <w:sz w:val="21"/>
-          <w:szCs w:val="21"/>
-          <w:lang w:eastAsia="hu-HU"/>
-        </w:rPr>
-      </w:pPr>
-    </w:p>
-    <w:p>
-      <w:pPr>
-        <w:shd w:val="clear" w:color="auto" w:fill="1F1F1F"/>
-        <w:spacing w:after="0" w:line="285" w:lineRule="atLeast"/>
-        <w:rPr>
-          <w:rFonts w:ascii="Consolas" w:eastAsia="Times New Roman" w:hAnsi="Consolas" w:cs="Times New Roman"/>
-          <w:color w:val="CCCCCC"/>
-          <w:sz w:val="21"/>
-          <w:szCs w:val="21"/>
-          <w:lang w:eastAsia="hu-HU"/>
-        </w:rPr>
-      </w:pPr>
-    </w:p>
-    <w:p>
-      <w:pPr>
-        <w:shd w:val="clear" w:color="auto" w:fill="1F1F1F"/>
-        <w:spacing w:after="0" w:line="285" w:lineRule="atLeast"/>
-        <w:rPr>
-          <w:rFonts w:ascii="Consolas" w:eastAsia="Times New Roman" w:hAnsi="Consolas" w:cs="Times New Roman"/>
-          <w:color w:val="CCCCCC"/>
-          <w:sz w:val="21"/>
-          <w:szCs w:val="21"/>
-          <w:lang w:eastAsia="hu-HU"/>
-        </w:rPr>
-      </w:pPr>
-      <w:r>
-        <w:rPr>
-          <w:rFonts w:ascii="Consolas" w:eastAsia="Times New Roman" w:hAnsi="Consolas" w:cs="Times New Roman"/>
-          <w:color w:val="CE9178"/>
-          <w:sz w:val="21"/>
-          <w:szCs w:val="21"/>
-          <w:lang w:eastAsia="hu-HU"/>
-        </w:rPr>
-        <w:t>'</w:t>
-      </w:r>
-      <w:proofErr w:type="spellStart"/>
-      <w:r>
-        <w:rPr>
-          <w:rFonts w:ascii="Consolas" w:eastAsia="Times New Roman" w:hAnsi="Consolas" w:cs="Times New Roman"/>
-          <w:color w:val="CE9178"/>
-          <w:sz w:val="21"/>
-          <w:szCs w:val="21"/>
-          <w:lang w:eastAsia="hu-HU"/>
-        </w:rPr>
-        <w:t>from</w:t>
-      </w:r>
-      <w:proofErr w:type="spellEnd"/>
-      <w:r>
-        <w:rPr>
-          <w:rFonts w:ascii="Consolas" w:eastAsia="Times New Roman" w:hAnsi="Consolas" w:cs="Times New Roman"/>
-          <w:color w:val="CE9178"/>
-          <w:sz w:val="21"/>
-          <w:szCs w:val="21"/>
-          <w:lang w:eastAsia="hu-HU"/>
-        </w:rPr>
-        <w:t>'</w:t>
-      </w:r>
-      <w:r>
-        <w:rPr>
-          <w:rFonts w:ascii="Consolas" w:eastAsia="Times New Roman" w:hAnsi="Consolas" w:cs="Times New Roman"/>
-          <w:color w:val="D4D4D4"/>
-          <w:sz w:val="21"/>
-          <w:szCs w:val="21"/>
-          <w:lang w:eastAsia="hu-HU"/>
-        </w:rPr>
-        <w:t xml:space="preserve"> =&gt; [</w:t>
-      </w:r>
-    </w:p>
-    <w:p>
-      <w:pPr>
-        <w:shd w:val="clear" w:color="auto" w:fill="1F1F1F"/>
-        <w:spacing w:after="0" w:line="285" w:lineRule="atLeast"/>
-        <w:rPr>
-          <w:rFonts w:ascii="Consolas" w:eastAsia="Times New Roman" w:hAnsi="Consolas" w:cs="Times New Roman"/>
-          <w:color w:val="CCCCCC"/>
-          <w:sz w:val="21"/>
-          <w:szCs w:val="21"/>
-          <w:lang w:eastAsia="hu-HU"/>
-        </w:rPr>
-      </w:pPr>
-      <w:r>
-        <w:rPr>
-          <w:rFonts w:ascii="Consolas" w:eastAsia="Times New Roman" w:hAnsi="Consolas" w:cs="Times New Roman"/>
-          <w:color w:val="D4D4D4"/>
-          <w:sz w:val="21"/>
-          <w:szCs w:val="21"/>
-          <w:lang w:eastAsia="hu-HU"/>
-        </w:rPr>
-        <w:t xml:space="preserve">        </w:t>
-      </w:r>
-      <w:r>
-        <w:rPr>
-          <w:rFonts w:ascii="Consolas" w:eastAsia="Times New Roman" w:hAnsi="Consolas" w:cs="Times New Roman"/>
-          <w:color w:val="CE9178"/>
-          <w:sz w:val="21"/>
-          <w:szCs w:val="21"/>
-          <w:lang w:eastAsia="hu-HU"/>
-        </w:rPr>
-        <w:t>'</w:t>
-      </w:r>
-      <w:proofErr w:type="spellStart"/>
-      <w:r>
-        <w:rPr>
-          <w:rFonts w:ascii="Consolas" w:eastAsia="Times New Roman" w:hAnsi="Consolas" w:cs="Times New Roman"/>
-          <w:color w:val="CE9178"/>
-          <w:sz w:val="21"/>
-          <w:szCs w:val="21"/>
-          <w:lang w:eastAsia="hu-HU"/>
-        </w:rPr>
-        <w:t>address</w:t>
-      </w:r>
-      <w:proofErr w:type="spellEnd"/>
-      <w:r>
-        <w:rPr>
-          <w:rFonts w:ascii="Consolas" w:eastAsia="Times New Roman" w:hAnsi="Consolas" w:cs="Times New Roman"/>
-          <w:color w:val="CE9178"/>
-          <w:sz w:val="21"/>
-          <w:szCs w:val="21"/>
-          <w:lang w:eastAsia="hu-HU"/>
-        </w:rPr>
-        <w:t>'</w:t>
-      </w:r>
-      <w:r>
-        <w:rPr>
-          <w:rFonts w:ascii="Consolas" w:eastAsia="Times New Roman" w:hAnsi="Consolas" w:cs="Times New Roman"/>
-          <w:color w:val="D4D4D4"/>
-          <w:sz w:val="21"/>
-          <w:szCs w:val="21"/>
-          <w:lang w:eastAsia="hu-HU"/>
-        </w:rPr>
-        <w:t xml:space="preserve"> =&gt; </w:t>
-      </w:r>
-      <w:proofErr w:type="spellStart"/>
-      <w:proofErr w:type="gramStart"/>
-      <w:r>
-        <w:rPr>
-          <w:rFonts w:ascii="Consolas" w:eastAsia="Times New Roman" w:hAnsi="Consolas" w:cs="Times New Roman"/>
-          <w:color w:val="DCDCAA"/>
-          <w:sz w:val="21"/>
-          <w:szCs w:val="21"/>
-          <w:lang w:eastAsia="hu-HU"/>
-        </w:rPr>
-        <w:t>env</w:t>
-      </w:r>
-      <w:proofErr w:type="spellEnd"/>
-      <w:r>
-        <w:rPr>
-          <w:rFonts w:ascii="Consolas" w:eastAsia="Times New Roman" w:hAnsi="Consolas" w:cs="Times New Roman"/>
-          <w:color w:val="D4D4D4"/>
-          <w:sz w:val="21"/>
-          <w:szCs w:val="21"/>
-          <w:lang w:eastAsia="hu-HU"/>
-        </w:rPr>
-        <w:t>(</w:t>
-      </w:r>
-      <w:proofErr w:type="gramEnd"/>
-      <w:r>
-        <w:rPr>
-          <w:rFonts w:ascii="Consolas" w:eastAsia="Times New Roman" w:hAnsi="Consolas" w:cs="Times New Roman"/>
-          <w:color w:val="CE9178"/>
-          <w:sz w:val="21"/>
-          <w:szCs w:val="21"/>
-          <w:lang w:eastAsia="hu-HU"/>
-        </w:rPr>
-        <w:t>'MAIL_FROM_ADDRESS'</w:t>
-      </w:r>
-      <w:r>
-        <w:rPr>
-          <w:rFonts w:ascii="Consolas" w:eastAsia="Times New Roman" w:hAnsi="Consolas" w:cs="Times New Roman"/>
-          <w:color w:val="D4D4D4"/>
-          <w:sz w:val="21"/>
-          <w:szCs w:val="21"/>
-          <w:lang w:eastAsia="hu-HU"/>
-        </w:rPr>
-        <w:t xml:space="preserve">, </w:t>
-      </w:r>
-      <w:r>
-        <w:rPr>
-          <w:rFonts w:ascii="Consolas" w:eastAsia="Times New Roman" w:hAnsi="Consolas" w:cs="Times New Roman"/>
-          <w:color w:val="CE9178"/>
-          <w:sz w:val="21"/>
-          <w:szCs w:val="21"/>
-          <w:lang w:eastAsia="hu-HU"/>
-        </w:rPr>
-        <w:t>'csonkacsaba1986@gmail.com'</w:t>
-      </w:r>
-      <w:r>
-        <w:rPr>
-          <w:rFonts w:ascii="Consolas" w:eastAsia="Times New Roman" w:hAnsi="Consolas" w:cs="Times New Roman"/>
-          <w:color w:val="D4D4D4"/>
-          <w:sz w:val="21"/>
-          <w:szCs w:val="21"/>
-          <w:lang w:eastAsia="hu-HU"/>
-        </w:rPr>
-        <w:t>),</w:t>
-      </w:r>
-    </w:p>
-    <w:p>
-      <w:pPr>
-        <w:shd w:val="clear" w:color="auto" w:fill="1F1F1F"/>
-        <w:spacing w:after="0" w:line="285" w:lineRule="atLeast"/>
-        <w:rPr>
-          <w:rFonts w:ascii="Consolas" w:eastAsia="Times New Roman" w:hAnsi="Consolas" w:cs="Times New Roman"/>
-          <w:color w:val="CCCCCC"/>
-          <w:sz w:val="21"/>
-          <w:szCs w:val="21"/>
-          <w:lang w:eastAsia="hu-HU"/>
-        </w:rPr>
-      </w:pPr>
-      <w:r>
-        <w:rPr>
-          <w:rFonts w:ascii="Consolas" w:eastAsia="Times New Roman" w:hAnsi="Consolas" w:cs="Times New Roman"/>
-          <w:color w:val="D4D4D4"/>
-          <w:sz w:val="21"/>
-          <w:szCs w:val="21"/>
-          <w:lang w:eastAsia="hu-HU"/>
-        </w:rPr>
-        <w:t xml:space="preserve">        </w:t>
-      </w:r>
-      <w:r>
-        <w:rPr>
-          <w:rFonts w:ascii="Consolas" w:eastAsia="Times New Roman" w:hAnsi="Consolas" w:cs="Times New Roman"/>
-          <w:color w:val="CE9178"/>
-          <w:sz w:val="21"/>
-          <w:szCs w:val="21"/>
-          <w:lang w:eastAsia="hu-HU"/>
-        </w:rPr>
-        <w:t>'</w:t>
-      </w:r>
-      <w:proofErr w:type="spellStart"/>
-      <w:r>
-        <w:rPr>
-          <w:rFonts w:ascii="Consolas" w:eastAsia="Times New Roman" w:hAnsi="Consolas" w:cs="Times New Roman"/>
-          <w:color w:val="CE9178"/>
-          <w:sz w:val="21"/>
-          <w:szCs w:val="21"/>
-          <w:lang w:eastAsia="hu-HU"/>
-        </w:rPr>
-        <w:t>name</w:t>
-      </w:r>
-      <w:proofErr w:type="spellEnd"/>
-      <w:r>
-        <w:rPr>
-          <w:rFonts w:ascii="Consolas" w:eastAsia="Times New Roman" w:hAnsi="Consolas" w:cs="Times New Roman"/>
-          <w:color w:val="CE9178"/>
-          <w:sz w:val="21"/>
-          <w:szCs w:val="21"/>
-          <w:lang w:eastAsia="hu-HU"/>
-        </w:rPr>
-        <w:t>'</w:t>
-      </w:r>
-      <w:r>
-        <w:rPr>
-          <w:rFonts w:ascii="Consolas" w:eastAsia="Times New Roman" w:hAnsi="Consolas" w:cs="Times New Roman"/>
-          <w:color w:val="D4D4D4"/>
-          <w:sz w:val="21"/>
-          <w:szCs w:val="21"/>
-          <w:lang w:eastAsia="hu-HU"/>
-        </w:rPr>
-        <w:t xml:space="preserve"> =&gt; </w:t>
-      </w:r>
-      <w:proofErr w:type="spellStart"/>
-      <w:proofErr w:type="gramStart"/>
-      <w:r>
-        <w:rPr>
-          <w:rFonts w:ascii="Consolas" w:eastAsia="Times New Roman" w:hAnsi="Consolas" w:cs="Times New Roman"/>
-          <w:color w:val="DCDCAA"/>
-          <w:sz w:val="21"/>
-          <w:szCs w:val="21"/>
-          <w:lang w:eastAsia="hu-HU"/>
-        </w:rPr>
-        <w:t>env</w:t>
-      </w:r>
-      <w:proofErr w:type="spellEnd"/>
-      <w:r>
-        <w:rPr>
-          <w:rFonts w:ascii="Consolas" w:eastAsia="Times New Roman" w:hAnsi="Consolas" w:cs="Times New Roman"/>
-          <w:color w:val="D4D4D4"/>
-          <w:sz w:val="21"/>
-          <w:szCs w:val="21"/>
-          <w:lang w:eastAsia="hu-HU"/>
-        </w:rPr>
-        <w:t>(</w:t>
-      </w:r>
-      <w:proofErr w:type="gramEnd"/>
-      <w:r>
-        <w:rPr>
-          <w:rFonts w:ascii="Consolas" w:eastAsia="Times New Roman" w:hAnsi="Consolas" w:cs="Times New Roman"/>
-          <w:color w:val="CE9178"/>
-          <w:sz w:val="21"/>
-          <w:szCs w:val="21"/>
-          <w:lang w:eastAsia="hu-HU"/>
-        </w:rPr>
-        <w:t>'MAIL_FROM_NAME'</w:t>
-      </w:r>
-      <w:r>
-        <w:rPr>
-          <w:rFonts w:ascii="Consolas" w:eastAsia="Times New Roman" w:hAnsi="Consolas" w:cs="Times New Roman"/>
-          <w:color w:val="D4D4D4"/>
-          <w:sz w:val="21"/>
-          <w:szCs w:val="21"/>
-          <w:lang w:eastAsia="hu-HU"/>
-        </w:rPr>
-        <w:t xml:space="preserve">, </w:t>
-      </w:r>
-      <w:r>
-        <w:rPr>
-          <w:rFonts w:ascii="Consolas" w:eastAsia="Times New Roman" w:hAnsi="Consolas" w:cs="Times New Roman"/>
-          <w:color w:val="CE9178"/>
-          <w:sz w:val="21"/>
-          <w:szCs w:val="21"/>
-          <w:lang w:eastAsia="hu-HU"/>
-        </w:rPr>
-        <w:t>'Rózsát veszek'</w:t>
-      </w:r>
-      <w:r>
-        <w:rPr>
-          <w:rFonts w:ascii="Consolas" w:eastAsia="Times New Roman" w:hAnsi="Consolas" w:cs="Times New Roman"/>
-          <w:color w:val="D4D4D4"/>
-          <w:sz w:val="21"/>
-          <w:szCs w:val="21"/>
-          <w:lang w:eastAsia="hu-HU"/>
-        </w:rPr>
-        <w:t>),</w:t>
-      </w:r>
-    </w:p>
-    <w:p>
-      <w:pPr>
-        <w:shd w:val="clear" w:color="auto" w:fill="1F1F1F"/>
-        <w:spacing w:after="0" w:line="285" w:lineRule="atLeast"/>
-        <w:rPr>
-          <w:rFonts w:ascii="Consolas" w:eastAsia="Times New Roman" w:hAnsi="Consolas" w:cs="Times New Roman"/>
-          <w:color w:val="CCCCCC"/>
-          <w:sz w:val="21"/>
-          <w:szCs w:val="21"/>
-          <w:lang w:eastAsia="hu-HU"/>
-        </w:rPr>
-      </w:pPr>
-      <w:r>
-        <w:rPr>
-          <w:rFonts w:ascii="Consolas" w:eastAsia="Times New Roman" w:hAnsi="Consolas" w:cs="Times New Roman"/>
-          <w:color w:val="D4D4D4"/>
-          <w:sz w:val="21"/>
-          <w:szCs w:val="21"/>
-          <w:lang w:eastAsia="hu-HU"/>
-        </w:rPr>
-        <w:t>    ],</w:t>
-      </w:r>
-    </w:p>
-    <w:p>
-      <w:pPr>
-        <w:shd w:val="clear" w:color="auto" w:fill="1F1F1F"/>
-        <w:spacing w:after="0" w:line="285" w:lineRule="atLeast"/>
-        <w:rPr>
-          <w:rFonts w:ascii="Consolas" w:eastAsia="Times New Roman" w:hAnsi="Consolas" w:cs="Times New Roman"/>
-          <w:color w:val="CCCCCC"/>
-          <w:sz w:val="21"/>
-          <w:szCs w:val="21"/>
-          <w:lang w:eastAsia="hu-HU"/>
-        </w:rPr>
-      </w:pPr>
+      <w:proofErr w:type="spellStart"/>
+      <w:r>
+        <w:rPr>
+          <w:rFonts w:ascii="Consolas" w:eastAsia="Times New Roman" w:hAnsi="Consolas" w:cs="Times New Roman"/>
+          <w:color w:val="CE9178"/>
+          <w:sz w:val="21"/>
+          <w:szCs w:val="21"/>
+          <w:lang w:eastAsia="hu-HU"/>
+        </w:rPr>
+        <w:t>fecl</w:t>
+      </w:r>
       <w:bookmarkStart w:id="0" w:name="_GoBack"/>
       <w:bookmarkEnd w:id="0"/>
+      <w:r>
+        <w:rPr>
+          <w:rFonts w:ascii="Consolas" w:eastAsia="Times New Roman" w:hAnsi="Consolas" w:cs="Times New Roman"/>
+          <w:color w:val="CE9178"/>
+          <w:sz w:val="21"/>
+          <w:szCs w:val="21"/>
+          <w:lang w:eastAsia="hu-HU"/>
+        </w:rPr>
+        <w:t>rxalktepnprr</w:t>
+      </w:r>
+      <w:proofErr w:type="spellEnd"/>
+      <w:r>
+        <w:rPr>
+          <w:rFonts w:ascii="Consolas" w:eastAsia="Times New Roman" w:hAnsi="Consolas" w:cs="Times New Roman"/>
+          <w:color w:val="D4D4D4"/>
+          <w:sz w:val="21"/>
+          <w:szCs w:val="21"/>
+          <w:lang w:eastAsia="hu-HU"/>
+        </w:rPr>
+        <w:t>),</w:t>
+      </w:r>
+    </w:p>
+    <w:p>
+      <w:pPr>
+        <w:shd w:val="clear" w:color="auto" w:fill="1F1F1F"/>
+        <w:spacing w:after="0" w:line="285" w:lineRule="atLeast"/>
+        <w:rPr>
+          <w:rFonts w:ascii="Consolas" w:eastAsia="Times New Roman" w:hAnsi="Consolas" w:cs="Times New Roman"/>
+          <w:color w:val="CCCCCC"/>
+          <w:sz w:val="21"/>
+          <w:szCs w:val="21"/>
+          <w:lang w:eastAsia="hu-HU"/>
+        </w:rPr>
+      </w:pPr>
+      <w:r>
+        <w:rPr>
+          <w:rFonts w:ascii="Consolas" w:eastAsia="Times New Roman" w:hAnsi="Consolas" w:cs="Times New Roman"/>
+          <w:color w:val="D4D4D4"/>
+          <w:sz w:val="21"/>
+          <w:szCs w:val="21"/>
+          <w:lang w:eastAsia="hu-HU"/>
+        </w:rPr>
+        <w:t xml:space="preserve">            </w:t>
+      </w:r>
+      <w:r>
+        <w:rPr>
+          <w:rFonts w:ascii="Consolas" w:eastAsia="Times New Roman" w:hAnsi="Consolas" w:cs="Times New Roman"/>
+          <w:color w:val="CE9178"/>
+          <w:sz w:val="21"/>
+          <w:szCs w:val="21"/>
+          <w:lang w:eastAsia="hu-HU"/>
+        </w:rPr>
+        <w:t>'</w:t>
+      </w:r>
+      <w:proofErr w:type="spellStart"/>
+      <w:r>
+        <w:rPr>
+          <w:rFonts w:ascii="Consolas" w:eastAsia="Times New Roman" w:hAnsi="Consolas" w:cs="Times New Roman"/>
+          <w:color w:val="CE9178"/>
+          <w:sz w:val="21"/>
+          <w:szCs w:val="21"/>
+          <w:lang w:eastAsia="hu-HU"/>
+        </w:rPr>
+        <w:t>timeout</w:t>
+      </w:r>
+      <w:proofErr w:type="spellEnd"/>
+      <w:r>
+        <w:rPr>
+          <w:rFonts w:ascii="Consolas" w:eastAsia="Times New Roman" w:hAnsi="Consolas" w:cs="Times New Roman"/>
+          <w:color w:val="CE9178"/>
+          <w:sz w:val="21"/>
+          <w:szCs w:val="21"/>
+          <w:lang w:eastAsia="hu-HU"/>
+        </w:rPr>
+        <w:t>'</w:t>
+      </w:r>
+      <w:r>
+        <w:rPr>
+          <w:rFonts w:ascii="Consolas" w:eastAsia="Times New Roman" w:hAnsi="Consolas" w:cs="Times New Roman"/>
+          <w:color w:val="D4D4D4"/>
+          <w:sz w:val="21"/>
+          <w:szCs w:val="21"/>
+          <w:lang w:eastAsia="hu-HU"/>
+        </w:rPr>
+        <w:t xml:space="preserve"> =&gt; </w:t>
+      </w:r>
+      <w:r>
+        <w:rPr>
+          <w:rFonts w:ascii="Consolas" w:eastAsia="Times New Roman" w:hAnsi="Consolas" w:cs="Times New Roman"/>
+          <w:color w:val="569CD6"/>
+          <w:sz w:val="21"/>
+          <w:szCs w:val="21"/>
+          <w:lang w:eastAsia="hu-HU"/>
+        </w:rPr>
+        <w:t>null</w:t>
+      </w:r>
+      <w:r>
+        <w:rPr>
+          <w:rFonts w:ascii="Consolas" w:eastAsia="Times New Roman" w:hAnsi="Consolas" w:cs="Times New Roman"/>
+          <w:color w:val="D4D4D4"/>
+          <w:sz w:val="21"/>
+          <w:szCs w:val="21"/>
+          <w:lang w:eastAsia="hu-HU"/>
+        </w:rPr>
+        <w:t>,</w:t>
+      </w:r>
+    </w:p>
+    <w:p>
+      <w:pPr>
+        <w:shd w:val="clear" w:color="auto" w:fill="1F1F1F"/>
+        <w:spacing w:after="0" w:line="285" w:lineRule="atLeast"/>
+        <w:rPr>
+          <w:rFonts w:ascii="Consolas" w:eastAsia="Times New Roman" w:hAnsi="Consolas" w:cs="Times New Roman"/>
+          <w:color w:val="CCCCCC"/>
+          <w:sz w:val="21"/>
+          <w:szCs w:val="21"/>
+          <w:lang w:eastAsia="hu-HU"/>
+        </w:rPr>
+      </w:pPr>
+      <w:r>
+        <w:rPr>
+          <w:rFonts w:ascii="Consolas" w:eastAsia="Times New Roman" w:hAnsi="Consolas" w:cs="Times New Roman"/>
+          <w:color w:val="D4D4D4"/>
+          <w:sz w:val="21"/>
+          <w:szCs w:val="21"/>
+          <w:lang w:eastAsia="hu-HU"/>
+        </w:rPr>
+        <w:t xml:space="preserve">            </w:t>
+      </w:r>
+      <w:r>
+        <w:rPr>
+          <w:rFonts w:ascii="Consolas" w:eastAsia="Times New Roman" w:hAnsi="Consolas" w:cs="Times New Roman"/>
+          <w:color w:val="CE9178"/>
+          <w:sz w:val="21"/>
+          <w:szCs w:val="21"/>
+          <w:lang w:eastAsia="hu-HU"/>
+        </w:rPr>
+        <w:t>'</w:t>
+      </w:r>
+      <w:proofErr w:type="spellStart"/>
+      <w:r>
+        <w:rPr>
+          <w:rFonts w:ascii="Consolas" w:eastAsia="Times New Roman" w:hAnsi="Consolas" w:cs="Times New Roman"/>
+          <w:color w:val="CE9178"/>
+          <w:sz w:val="21"/>
+          <w:szCs w:val="21"/>
+          <w:lang w:eastAsia="hu-HU"/>
+        </w:rPr>
+        <w:t>local_domain</w:t>
+      </w:r>
+      <w:proofErr w:type="spellEnd"/>
+      <w:r>
+        <w:rPr>
+          <w:rFonts w:ascii="Consolas" w:eastAsia="Times New Roman" w:hAnsi="Consolas" w:cs="Times New Roman"/>
+          <w:color w:val="CE9178"/>
+          <w:sz w:val="21"/>
+          <w:szCs w:val="21"/>
+          <w:lang w:eastAsia="hu-HU"/>
+        </w:rPr>
+        <w:t>'</w:t>
+      </w:r>
+      <w:r>
+        <w:rPr>
+          <w:rFonts w:ascii="Consolas" w:eastAsia="Times New Roman" w:hAnsi="Consolas" w:cs="Times New Roman"/>
+          <w:color w:val="D4D4D4"/>
+          <w:sz w:val="21"/>
+          <w:szCs w:val="21"/>
+          <w:lang w:eastAsia="hu-HU"/>
+        </w:rPr>
+        <w:t xml:space="preserve"> =&gt; </w:t>
+      </w:r>
+      <w:proofErr w:type="spellStart"/>
+      <w:r>
+        <w:rPr>
+          <w:rFonts w:ascii="Consolas" w:eastAsia="Times New Roman" w:hAnsi="Consolas" w:cs="Times New Roman"/>
+          <w:color w:val="DCDCAA"/>
+          <w:sz w:val="21"/>
+          <w:szCs w:val="21"/>
+          <w:lang w:eastAsia="hu-HU"/>
+        </w:rPr>
+        <w:t>env</w:t>
+      </w:r>
+      <w:proofErr w:type="spellEnd"/>
+      <w:r>
+        <w:rPr>
+          <w:rFonts w:ascii="Consolas" w:eastAsia="Times New Roman" w:hAnsi="Consolas" w:cs="Times New Roman"/>
+          <w:color w:val="D4D4D4"/>
+          <w:sz w:val="21"/>
+          <w:szCs w:val="21"/>
+          <w:lang w:eastAsia="hu-HU"/>
+        </w:rPr>
+        <w:t>(</w:t>
+      </w:r>
+      <w:r>
+        <w:rPr>
+          <w:rFonts w:ascii="Consolas" w:eastAsia="Times New Roman" w:hAnsi="Consolas" w:cs="Times New Roman"/>
+          <w:color w:val="CE9178"/>
+          <w:sz w:val="21"/>
+          <w:szCs w:val="21"/>
+          <w:lang w:eastAsia="hu-HU"/>
+        </w:rPr>
+        <w:t>'MAIL_EHLO_DOMAIN'</w:t>
+      </w:r>
+      <w:r>
+        <w:rPr>
+          <w:rFonts w:ascii="Consolas" w:eastAsia="Times New Roman" w:hAnsi="Consolas" w:cs="Times New Roman"/>
+          <w:color w:val="D4D4D4"/>
+          <w:sz w:val="21"/>
+          <w:szCs w:val="21"/>
+          <w:lang w:eastAsia="hu-HU"/>
+        </w:rPr>
+        <w:t>),</w:t>
+      </w:r>
+    </w:p>
+    <w:p>
+      <w:pPr>
+        <w:shd w:val="clear" w:color="auto" w:fill="1F1F1F"/>
+        <w:spacing w:after="0" w:line="285" w:lineRule="atLeast"/>
+        <w:rPr>
+          <w:rFonts w:ascii="Consolas" w:eastAsia="Times New Roman" w:hAnsi="Consolas" w:cs="Times New Roman"/>
+          <w:color w:val="D4D4D4"/>
+          <w:sz w:val="21"/>
+          <w:szCs w:val="21"/>
+          <w:lang w:eastAsia="hu-HU"/>
+        </w:rPr>
+      </w:pPr>
+      <w:r>
+        <w:rPr>
+          <w:rFonts w:ascii="Consolas" w:eastAsia="Times New Roman" w:hAnsi="Consolas" w:cs="Times New Roman"/>
+          <w:color w:val="D4D4D4"/>
+          <w:sz w:val="21"/>
+          <w:szCs w:val="21"/>
+          <w:lang w:eastAsia="hu-HU"/>
+        </w:rPr>
+        <w:t>        ],</w:t>
+      </w:r>
+    </w:p>
+    <w:p>
+      <w:pPr>
+        <w:shd w:val="clear" w:color="auto" w:fill="1F1F1F"/>
+        <w:spacing w:after="0" w:line="285" w:lineRule="atLeast"/>
+        <w:rPr>
+          <w:rFonts w:ascii="Consolas" w:eastAsia="Times New Roman" w:hAnsi="Consolas" w:cs="Times New Roman"/>
+          <w:color w:val="CCCCCC"/>
+          <w:sz w:val="21"/>
+          <w:szCs w:val="21"/>
+          <w:lang w:eastAsia="hu-HU"/>
+        </w:rPr>
+      </w:pPr>
+    </w:p>
+    <w:p>
+      <w:pPr>
+        <w:shd w:val="clear" w:color="auto" w:fill="1F1F1F"/>
+        <w:spacing w:after="0" w:line="285" w:lineRule="atLeast"/>
+        <w:rPr>
+          <w:rFonts w:ascii="Consolas" w:eastAsia="Times New Roman" w:hAnsi="Consolas" w:cs="Times New Roman"/>
+          <w:color w:val="CCCCCC"/>
+          <w:sz w:val="21"/>
+          <w:szCs w:val="21"/>
+          <w:lang w:eastAsia="hu-HU"/>
+        </w:rPr>
+      </w:pPr>
+    </w:p>
+    <w:p>
+      <w:pPr>
+        <w:shd w:val="clear" w:color="auto" w:fill="1F1F1F"/>
+        <w:spacing w:after="0" w:line="285" w:lineRule="atLeast"/>
+        <w:rPr>
+          <w:rFonts w:ascii="Consolas" w:eastAsia="Times New Roman" w:hAnsi="Consolas" w:cs="Times New Roman"/>
+          <w:color w:val="CCCCCC"/>
+          <w:sz w:val="21"/>
+          <w:szCs w:val="21"/>
+          <w:lang w:eastAsia="hu-HU"/>
+        </w:rPr>
+      </w:pPr>
+      <w:r>
+        <w:rPr>
+          <w:rFonts w:ascii="Consolas" w:eastAsia="Times New Roman" w:hAnsi="Consolas" w:cs="Times New Roman"/>
+          <w:color w:val="CE9178"/>
+          <w:sz w:val="21"/>
+          <w:szCs w:val="21"/>
+          <w:lang w:eastAsia="hu-HU"/>
+        </w:rPr>
+        <w:t>'</w:t>
+      </w:r>
+      <w:proofErr w:type="spellStart"/>
+      <w:r>
+        <w:rPr>
+          <w:rFonts w:ascii="Consolas" w:eastAsia="Times New Roman" w:hAnsi="Consolas" w:cs="Times New Roman"/>
+          <w:color w:val="CE9178"/>
+          <w:sz w:val="21"/>
+          <w:szCs w:val="21"/>
+          <w:lang w:eastAsia="hu-HU"/>
+        </w:rPr>
+        <w:t>from</w:t>
+      </w:r>
+      <w:proofErr w:type="spellEnd"/>
+      <w:r>
+        <w:rPr>
+          <w:rFonts w:ascii="Consolas" w:eastAsia="Times New Roman" w:hAnsi="Consolas" w:cs="Times New Roman"/>
+          <w:color w:val="CE9178"/>
+          <w:sz w:val="21"/>
+          <w:szCs w:val="21"/>
+          <w:lang w:eastAsia="hu-HU"/>
+        </w:rPr>
+        <w:t>'</w:t>
+      </w:r>
+      <w:r>
+        <w:rPr>
+          <w:rFonts w:ascii="Consolas" w:eastAsia="Times New Roman" w:hAnsi="Consolas" w:cs="Times New Roman"/>
+          <w:color w:val="D4D4D4"/>
+          <w:sz w:val="21"/>
+          <w:szCs w:val="21"/>
+          <w:lang w:eastAsia="hu-HU"/>
+        </w:rPr>
+        <w:t xml:space="preserve"> =&gt; [</w:t>
+      </w:r>
+    </w:p>
+    <w:p>
+      <w:pPr>
+        <w:shd w:val="clear" w:color="auto" w:fill="1F1F1F"/>
+        <w:spacing w:after="0" w:line="285" w:lineRule="atLeast"/>
+        <w:rPr>
+          <w:rFonts w:ascii="Consolas" w:eastAsia="Times New Roman" w:hAnsi="Consolas" w:cs="Times New Roman"/>
+          <w:color w:val="CCCCCC"/>
+          <w:sz w:val="21"/>
+          <w:szCs w:val="21"/>
+          <w:lang w:eastAsia="hu-HU"/>
+        </w:rPr>
+      </w:pPr>
+      <w:r>
+        <w:rPr>
+          <w:rFonts w:ascii="Consolas" w:eastAsia="Times New Roman" w:hAnsi="Consolas" w:cs="Times New Roman"/>
+          <w:color w:val="D4D4D4"/>
+          <w:sz w:val="21"/>
+          <w:szCs w:val="21"/>
+          <w:lang w:eastAsia="hu-HU"/>
+        </w:rPr>
+        <w:t xml:space="preserve">        </w:t>
+      </w:r>
+      <w:r>
+        <w:rPr>
+          <w:rFonts w:ascii="Consolas" w:eastAsia="Times New Roman" w:hAnsi="Consolas" w:cs="Times New Roman"/>
+          <w:color w:val="CE9178"/>
+          <w:sz w:val="21"/>
+          <w:szCs w:val="21"/>
+          <w:lang w:eastAsia="hu-HU"/>
+        </w:rPr>
+        <w:t>'</w:t>
+      </w:r>
+      <w:proofErr w:type="spellStart"/>
+      <w:r>
+        <w:rPr>
+          <w:rFonts w:ascii="Consolas" w:eastAsia="Times New Roman" w:hAnsi="Consolas" w:cs="Times New Roman"/>
+          <w:color w:val="CE9178"/>
+          <w:sz w:val="21"/>
+          <w:szCs w:val="21"/>
+          <w:lang w:eastAsia="hu-HU"/>
+        </w:rPr>
+        <w:t>address</w:t>
+      </w:r>
+      <w:proofErr w:type="spellEnd"/>
+      <w:r>
+        <w:rPr>
+          <w:rFonts w:ascii="Consolas" w:eastAsia="Times New Roman" w:hAnsi="Consolas" w:cs="Times New Roman"/>
+          <w:color w:val="CE9178"/>
+          <w:sz w:val="21"/>
+          <w:szCs w:val="21"/>
+          <w:lang w:eastAsia="hu-HU"/>
+        </w:rPr>
+        <w:t>'</w:t>
+      </w:r>
+      <w:r>
+        <w:rPr>
+          <w:rFonts w:ascii="Consolas" w:eastAsia="Times New Roman" w:hAnsi="Consolas" w:cs="Times New Roman"/>
+          <w:color w:val="D4D4D4"/>
+          <w:sz w:val="21"/>
+          <w:szCs w:val="21"/>
+          <w:lang w:eastAsia="hu-HU"/>
+        </w:rPr>
+        <w:t xml:space="preserve"> =&gt; </w:t>
+      </w:r>
+      <w:proofErr w:type="spellStart"/>
+      <w:r>
+        <w:rPr>
+          <w:rFonts w:ascii="Consolas" w:eastAsia="Times New Roman" w:hAnsi="Consolas" w:cs="Times New Roman"/>
+          <w:color w:val="DCDCAA"/>
+          <w:sz w:val="21"/>
+          <w:szCs w:val="21"/>
+          <w:lang w:eastAsia="hu-HU"/>
+        </w:rPr>
+        <w:t>env</w:t>
+      </w:r>
+      <w:proofErr w:type="spellEnd"/>
+      <w:r>
+        <w:rPr>
+          <w:rFonts w:ascii="Consolas" w:eastAsia="Times New Roman" w:hAnsi="Consolas" w:cs="Times New Roman"/>
+          <w:color w:val="D4D4D4"/>
+          <w:sz w:val="21"/>
+          <w:szCs w:val="21"/>
+          <w:lang w:eastAsia="hu-HU"/>
+        </w:rPr>
+        <w:t>(</w:t>
+      </w:r>
+      <w:r>
+        <w:rPr>
+          <w:rFonts w:ascii="Consolas" w:eastAsia="Times New Roman" w:hAnsi="Consolas" w:cs="Times New Roman"/>
+          <w:color w:val="CE9178"/>
+          <w:sz w:val="21"/>
+          <w:szCs w:val="21"/>
+          <w:lang w:eastAsia="hu-HU"/>
+        </w:rPr>
+        <w:t>'MAIL_FROM_ADDRESS'</w:t>
+      </w:r>
+      <w:r>
+        <w:rPr>
+          <w:rFonts w:ascii="Consolas" w:eastAsia="Times New Roman" w:hAnsi="Consolas" w:cs="Times New Roman"/>
+          <w:color w:val="D4D4D4"/>
+          <w:sz w:val="21"/>
+          <w:szCs w:val="21"/>
+          <w:lang w:eastAsia="hu-HU"/>
+        </w:rPr>
+        <w:t xml:space="preserve">, </w:t>
+      </w:r>
+      <w:r>
+        <w:rPr>
+          <w:rFonts w:ascii="Consolas" w:eastAsia="Times New Roman" w:hAnsi="Consolas" w:cs="Times New Roman"/>
+          <w:color w:val="CE9178"/>
+          <w:sz w:val="21"/>
+          <w:szCs w:val="21"/>
+          <w:lang w:eastAsia="hu-HU"/>
+        </w:rPr>
+        <w:t>'csonkacsaba1986@gmail.com'</w:t>
+      </w:r>
+      <w:r>
+        <w:rPr>
+          <w:rFonts w:ascii="Consolas" w:eastAsia="Times New Roman" w:hAnsi="Consolas" w:cs="Times New Roman"/>
+          <w:color w:val="D4D4D4"/>
+          <w:sz w:val="21"/>
+          <w:szCs w:val="21"/>
+          <w:lang w:eastAsia="hu-HU"/>
+        </w:rPr>
+        <w:t>),</w:t>
+      </w:r>
+    </w:p>
+    <w:p>
+      <w:pPr>
+        <w:shd w:val="clear" w:color="auto" w:fill="1F1F1F"/>
+        <w:spacing w:after="0" w:line="285" w:lineRule="atLeast"/>
+        <w:rPr>
+          <w:rFonts w:ascii="Consolas" w:eastAsia="Times New Roman" w:hAnsi="Consolas" w:cs="Times New Roman"/>
+          <w:color w:val="CCCCCC"/>
+          <w:sz w:val="21"/>
+          <w:szCs w:val="21"/>
+          <w:lang w:eastAsia="hu-HU"/>
+        </w:rPr>
+      </w:pPr>
+      <w:r>
+        <w:rPr>
+          <w:rFonts w:ascii="Consolas" w:eastAsia="Times New Roman" w:hAnsi="Consolas" w:cs="Times New Roman"/>
+          <w:color w:val="D4D4D4"/>
+          <w:sz w:val="21"/>
+          <w:szCs w:val="21"/>
+          <w:lang w:eastAsia="hu-HU"/>
+        </w:rPr>
+        <w:t xml:space="preserve">        </w:t>
+      </w:r>
+      <w:r>
+        <w:rPr>
+          <w:rFonts w:ascii="Consolas" w:eastAsia="Times New Roman" w:hAnsi="Consolas" w:cs="Times New Roman"/>
+          <w:color w:val="CE9178"/>
+          <w:sz w:val="21"/>
+          <w:szCs w:val="21"/>
+          <w:lang w:eastAsia="hu-HU"/>
+        </w:rPr>
+        <w:t>'</w:t>
+      </w:r>
+      <w:proofErr w:type="spellStart"/>
+      <w:r>
+        <w:rPr>
+          <w:rFonts w:ascii="Consolas" w:eastAsia="Times New Roman" w:hAnsi="Consolas" w:cs="Times New Roman"/>
+          <w:color w:val="CE9178"/>
+          <w:sz w:val="21"/>
+          <w:szCs w:val="21"/>
+          <w:lang w:eastAsia="hu-HU"/>
+        </w:rPr>
+        <w:t>name</w:t>
+      </w:r>
+      <w:proofErr w:type="spellEnd"/>
+      <w:r>
+        <w:rPr>
+          <w:rFonts w:ascii="Consolas" w:eastAsia="Times New Roman" w:hAnsi="Consolas" w:cs="Times New Roman"/>
+          <w:color w:val="CE9178"/>
+          <w:sz w:val="21"/>
+          <w:szCs w:val="21"/>
+          <w:lang w:eastAsia="hu-HU"/>
+        </w:rPr>
+        <w:t>'</w:t>
+      </w:r>
+      <w:r>
+        <w:rPr>
+          <w:rFonts w:ascii="Consolas" w:eastAsia="Times New Roman" w:hAnsi="Consolas" w:cs="Times New Roman"/>
+          <w:color w:val="D4D4D4"/>
+          <w:sz w:val="21"/>
+          <w:szCs w:val="21"/>
+          <w:lang w:eastAsia="hu-HU"/>
+        </w:rPr>
+        <w:t xml:space="preserve"> =&gt; </w:t>
+      </w:r>
+      <w:proofErr w:type="spellStart"/>
+      <w:r>
+        <w:rPr>
+          <w:rFonts w:ascii="Consolas" w:eastAsia="Times New Roman" w:hAnsi="Consolas" w:cs="Times New Roman"/>
+          <w:color w:val="DCDCAA"/>
+          <w:sz w:val="21"/>
+          <w:szCs w:val="21"/>
+          <w:lang w:eastAsia="hu-HU"/>
+        </w:rPr>
+        <w:t>env</w:t>
+      </w:r>
+      <w:proofErr w:type="spellEnd"/>
+      <w:r>
+        <w:rPr>
+          <w:rFonts w:ascii="Consolas" w:eastAsia="Times New Roman" w:hAnsi="Consolas" w:cs="Times New Roman"/>
+          <w:color w:val="D4D4D4"/>
+          <w:sz w:val="21"/>
+          <w:szCs w:val="21"/>
+          <w:lang w:eastAsia="hu-HU"/>
+        </w:rPr>
+        <w:t>(</w:t>
+      </w:r>
+      <w:r>
+        <w:rPr>
+          <w:rFonts w:ascii="Consolas" w:eastAsia="Times New Roman" w:hAnsi="Consolas" w:cs="Times New Roman"/>
+          <w:color w:val="CE9178"/>
+          <w:sz w:val="21"/>
+          <w:szCs w:val="21"/>
+          <w:lang w:eastAsia="hu-HU"/>
+        </w:rPr>
+        <w:t>'MAIL_FROM_NAME'</w:t>
+      </w:r>
+      <w:r>
+        <w:rPr>
+          <w:rFonts w:ascii="Consolas" w:eastAsia="Times New Roman" w:hAnsi="Consolas" w:cs="Times New Roman"/>
+          <w:color w:val="D4D4D4"/>
+          <w:sz w:val="21"/>
+          <w:szCs w:val="21"/>
+          <w:lang w:eastAsia="hu-HU"/>
+        </w:rPr>
+        <w:t xml:space="preserve">, </w:t>
+      </w:r>
+      <w:r>
+        <w:rPr>
+          <w:rFonts w:ascii="Consolas" w:eastAsia="Times New Roman" w:hAnsi="Consolas" w:cs="Times New Roman"/>
+          <w:color w:val="CE9178"/>
+          <w:sz w:val="21"/>
+          <w:szCs w:val="21"/>
+          <w:lang w:eastAsia="hu-HU"/>
+        </w:rPr>
+        <w:t>'Rózsát veszek'</w:t>
+      </w:r>
+      <w:r>
+        <w:rPr>
+          <w:rFonts w:ascii="Consolas" w:eastAsia="Times New Roman" w:hAnsi="Consolas" w:cs="Times New Roman"/>
+          <w:color w:val="D4D4D4"/>
+          <w:sz w:val="21"/>
+          <w:szCs w:val="21"/>
+          <w:lang w:eastAsia="hu-HU"/>
+        </w:rPr>
+        <w:t>),</w:t>
+      </w:r>
+    </w:p>
+    <w:p>
+      <w:pPr>
+        <w:shd w:val="clear" w:color="auto" w:fill="1F1F1F"/>
+        <w:spacing w:after="0" w:line="285" w:lineRule="atLeast"/>
+        <w:rPr>
+          <w:rFonts w:ascii="Consolas" w:eastAsia="Times New Roman" w:hAnsi="Consolas" w:cs="Times New Roman"/>
+          <w:color w:val="CCCCCC"/>
+          <w:sz w:val="21"/>
+          <w:szCs w:val="21"/>
+          <w:lang w:eastAsia="hu-HU"/>
+        </w:rPr>
+      </w:pPr>
+      <w:r>
+        <w:rPr>
+          <w:rFonts w:ascii="Consolas" w:eastAsia="Times New Roman" w:hAnsi="Consolas" w:cs="Times New Roman"/>
+          <w:color w:val="D4D4D4"/>
+          <w:sz w:val="21"/>
+          <w:szCs w:val="21"/>
+          <w:lang w:eastAsia="hu-HU"/>
+        </w:rPr>
+        <w:t>    ],</w:t>
+      </w:r>
+    </w:p>
+    <w:p>
+      <w:pPr>
+        <w:shd w:val="clear" w:color="auto" w:fill="1F1F1F"/>
+        <w:spacing w:after="0" w:line="285" w:lineRule="atLeast"/>
+        <w:rPr>
+          <w:rFonts w:ascii="Consolas" w:eastAsia="Times New Roman" w:hAnsi="Consolas" w:cs="Times New Roman"/>
+          <w:color w:val="CCCCCC"/>
+          <w:sz w:val="21"/>
+          <w:szCs w:val="21"/>
+          <w:lang w:eastAsia="hu-HU"/>
+        </w:rPr>
+      </w:pPr>
     </w:p>
     <w:p>
       <w:pPr>

</xml_diff>

<commit_message>
Update email content for the thank you email and the update role email. Modify the frontend of the content of the shopping pages.
</commit_message>
<xml_diff>
--- a/email_kiküldéshez (1).docx
+++ b/email_kiküldéshez (1).docx
@@ -198,7 +198,7 @@
           <w:szCs w:val="21"/>
           <w:lang w:eastAsia="hu-HU"/>
         </w:rPr>
-        <w:t>feclrxalktepnprr</w:t>
+        <w:t>nfseekxquztjfjxk</w:t>
       </w:r>
       <w:proofErr w:type="spellEnd"/>
     </w:p>
@@ -1295,30 +1295,18 @@
         </w:rPr>
         <w:t xml:space="preserve">, </w:t>
       </w:r>
-      <w:proofErr w:type="spellStart"/>
-      <w:r>
-        <w:rPr>
-          <w:rFonts w:ascii="Consolas" w:eastAsia="Times New Roman" w:hAnsi="Consolas" w:cs="Times New Roman"/>
-          <w:color w:val="CE9178"/>
-          <w:sz w:val="21"/>
-          <w:szCs w:val="21"/>
-          <w:lang w:eastAsia="hu-HU"/>
-        </w:rPr>
-        <w:t>fecl</w:t>
+      <w:r>
+        <w:rPr>
+          <w:rFonts w:ascii="Consolas" w:eastAsia="Times New Roman" w:hAnsi="Consolas" w:cs="Times New Roman"/>
+          <w:color w:val="CE9178"/>
+          <w:sz w:val="21"/>
+          <w:szCs w:val="21"/>
+          <w:lang w:eastAsia="hu-HU"/>
+        </w:rPr>
+        <w:t>nfseekxquztjfjxk</w:t>
       </w:r>
       <w:bookmarkStart w:id="0" w:name="_GoBack"/>
       <w:bookmarkEnd w:id="0"/>
-      <w:r>
-        <w:rPr>
-          <w:rFonts w:ascii="Consolas" w:eastAsia="Times New Roman" w:hAnsi="Consolas" w:cs="Times New Roman"/>
-          <w:color w:val="CE9178"/>
-          <w:sz w:val="21"/>
-          <w:szCs w:val="21"/>
-          <w:lang w:eastAsia="hu-HU"/>
-        </w:rPr>
-        <w:t>rxalktepnprr</w:t>
-      </w:r>
-      <w:proofErr w:type="spellEnd"/>
       <w:r>
         <w:rPr>
           <w:rFonts w:ascii="Consolas" w:eastAsia="Times New Roman" w:hAnsi="Consolas" w:cs="Times New Roman"/>

</xml_diff>